<commit_message>
modified files for lab02
</commit_message>
<xml_diff>
--- a/labs/lab02/lab02.docx
+++ b/labs/lab02/lab02.docx
@@ -4172,6 +4172,7 @@
       <w:pPr>
         <w:pStyle w:val="Standard"/>
         <w:rPr>
+          <w:rFonts w:hint="eastAsia"/>
           <w:b/>
         </w:rPr>
       </w:pPr>
@@ -5255,6 +5256,9 @@
     <w:p>
       <w:pPr>
         <w:pStyle w:val="Standard"/>
+        <w:rPr>
+          <w:rFonts w:hint="eastAsia"/>
+        </w:rPr>
       </w:pPr>
     </w:p>
     <w:p>
@@ -5282,6 +5286,9 @@
           <w:ilvl w:val="0"/>
           <w:numId w:val="5"/>
         </w:numPr>
+        <w:rPr>
+          <w:rFonts w:hint="eastAsia"/>
+        </w:rPr>
       </w:pPr>
       <w:proofErr w:type="spellStart"/>
       <w:r>
@@ -5345,8 +5352,10 @@
       </w:r>
       <w:proofErr w:type="spellEnd"/>
       <w:r>
-        <w:t xml:space="preserve"> in to Instructor </w:t>
-      </w:r>
+        <w:t xml:space="preserve"> in </w:t>
+      </w:r>
+      <w:bookmarkStart w:id="0" w:name="_GoBack"/>
+      <w:bookmarkEnd w:id="0"/>
       <w:r>
         <w:t xml:space="preserve">at </w:t>
       </w:r>
@@ -5398,6 +5407,9 @@
         <w:pBdr>
           <w:bottom w:val="single" w:sz="6" w:space="1" w:color="auto"/>
         </w:pBdr>
+        <w:rPr>
+          <w:rFonts w:hint="eastAsia"/>
+        </w:rPr>
       </w:pPr>
       <w:r>
         <w:t xml:space="preserve">Complete </w:t>
@@ -5459,13 +5471,7 @@
       </w:r>
       <w:proofErr w:type="spellEnd"/>
       <w:r>
-        <w:t xml:space="preserve"> </w:t>
-      </w:r>
-      <w:r>
-        <w:t>to</w:t>
-      </w:r>
-      <w:r>
-        <w:t xml:space="preserve"> lab02_[</w:t>
+        <w:t xml:space="preserve"> to lab02_[</w:t>
       </w:r>
       <w:proofErr w:type="spellStart"/>
       <w:r>
@@ -5513,10 +5519,7 @@
       </w:r>
       <w:proofErr w:type="spellEnd"/>
       <w:r>
-        <w:t xml:space="preserve"> email </w:t>
-      </w:r>
-      <w:r>
-        <w:t>(</w:t>
+        <w:t xml:space="preserve"> email (</w:t>
       </w:r>
       <w:hyperlink r:id="rId7" w:history="1">
         <w:r>
@@ -5928,8 +5931,6 @@
                 <w:rFonts w:ascii="Ubuntu Mono" w:hAnsi="Ubuntu Mono" w:hint="eastAsia"/>
               </w:rPr>
             </w:pPr>
-            <w:bookmarkStart w:id="0" w:name="_GoBack"/>
-            <w:bookmarkEnd w:id="0"/>
           </w:p>
         </w:tc>
       </w:tr>

</xml_diff>